<commit_message>
final draft files to be submitted
</commit_message>
<xml_diff>
--- a/Module 1 - Excel/Crowdfunding Discussion.docx
+++ b/Module 1 - Excel/Crowdfunding Discussion.docx
@@ -129,7 +129,19 @@
         </w:numPr>
       </w:pPr>
       <w:r>
-        <w:t xml:space="preserve">While the “theater” parent category has the most (by count) of successful campaigns, the “journalism” parent category has the highest rate of successful campaigns; granted, this is too low of a sample size to be significant, but </w:t>
+        <w:t>While the “theater” parent category has the most (by count) of successful campaigns</w:t>
+      </w:r>
+      <w:r>
+        <w:t xml:space="preserve"> (187 of 344)</w:t>
+      </w:r>
+      <w:r>
+        <w:t>, the “journalism” parent category has the highest rate of successful campaigns</w:t>
+      </w:r>
+      <w:r>
+        <w:t xml:space="preserve"> (4 of 4)</w:t>
+      </w:r>
+      <w:r>
+        <w:t xml:space="preserve">; granted, this is too low of a sample size to be significant, but </w:t>
       </w:r>
       <w:r>
         <w:t>interesting,</w:t>
@@ -147,10 +159,22 @@
         </w:numPr>
       </w:pPr>
       <w:r>
-        <w:t xml:space="preserve">Campaigns started in June or July are more likely to be successful, </w:t>
-      </w:r>
-      <w:r>
-        <w:t xml:space="preserve">with 11.3% of the campaigns (113 campaigns). Looking </w:t>
+        <w:t>Campaigns started in June or July are more likely to be successful</w:t>
+      </w:r>
+      <w:r>
+        <w:t xml:space="preserve"> (63.2%)</w:t>
+      </w:r>
+      <w:r>
+        <w:t xml:space="preserve">, </w:t>
+      </w:r>
+      <w:r>
+        <w:t>with 11.3% of the</w:t>
+      </w:r>
+      <w:r>
+        <w:t xml:space="preserve"> total</w:t>
+      </w:r>
+      <w:r>
+        <w:t xml:space="preserve"> campaigns (113 campaigns). Looking </w:t>
       </w:r>
       <w:r>
         <w:t xml:space="preserve">at the number of </w:t>
@@ -290,10 +314,22 @@
         <w:t>I would want the individual donations table to analyze what kinds of campaigns are getting large donations</w:t>
       </w:r>
       <w:r>
-        <w:t xml:space="preserve"> as well as to see if campaigns are more likely to receive donations need the beginning, middle, or end of the campaign duration.</w:t>
-      </w:r>
-      <w:r>
-        <w:t xml:space="preserve"> This could be useful to know when more marketing could be done by the campaign team to help increase donations.</w:t>
+        <w:t xml:space="preserve"> as well as to see if campaigns are more likely to receive donations ne</w:t>
+      </w:r>
+      <w:r>
+        <w:t>ar</w:t>
+      </w:r>
+      <w:r>
+        <w:t xml:space="preserve"> the beginning, middle, or end of the campaign duration.</w:t>
+      </w:r>
+      <w:r>
+        <w:t xml:space="preserve"> This could be useful to know whe</w:t>
+      </w:r>
+      <w:r>
+        <w:t>n</w:t>
+      </w:r>
+      <w:r>
+        <w:t xml:space="preserve"> more marketing could be done by the campaign team to help increase donations.</w:t>
       </w:r>
     </w:p>
     <w:p>
@@ -322,15 +358,7 @@
         </w:numPr>
       </w:pPr>
       <w:r>
-        <w:t xml:space="preserve">I would also investigate the </w:t>
-      </w:r>
-      <w:proofErr w:type="spellStart"/>
-      <w:r>
-        <w:t>staff_pic</w:t>
-      </w:r>
-      <w:proofErr w:type="spellEnd"/>
-      <w:r>
-        <w:t xml:space="preserve"> and spotlight columns vs. the outcome to see if those had any type of relationship for the success of a campaign.</w:t>
+        <w:t>I would also investigate the staff_pic and spotlight columns vs. the outcome to see if those had any type of relationship for the success of a campaign.</w:t>
       </w:r>
     </w:p>
     <w:p>
@@ -357,15 +385,37 @@
     </w:p>
     <w:p>
       <w:r>
-        <w:t xml:space="preserve">For both the successful and failed outcomes vs. </w:t>
-      </w:r>
-      <w:proofErr w:type="spellStart"/>
-      <w:r>
-        <w:t>backers_count</w:t>
-      </w:r>
-      <w:proofErr w:type="spellEnd"/>
-      <w:r>
-        <w:t>, the median is a better measure because the data is right skewed. As you can see in the graphs I created in the “Statistical Analysis” tab in the workbook, with most of the data living in the first bucket on the left with many outliers (~8% of the data in both cases). As these outliers are very large compared to the rest of the data, the mean is larger than the median, and therefore less representative of the data.</w:t>
+        <w:t>For both the successful and failed outcomes vs. backers_count, the median is a better measure because the data is right skewed. As you can see in the graphs I created in the “Statistical Analysis” tab in the workbook, most of the data liv</w:t>
+      </w:r>
+      <w:r>
+        <w:t>es</w:t>
+      </w:r>
+      <w:r>
+        <w:t xml:space="preserve"> in the first bucket on the left with many outliers (~8% of the data in both cases</w:t>
+      </w:r>
+      <w:r>
+        <w:t xml:space="preserve"> are outliers</w:t>
+      </w:r>
+      <w:r>
+        <w:t>). As these outliers are very large compared to the rest of the data, the mean is larger than the median, and therefore less representative of the data.</w:t>
+      </w:r>
+    </w:p>
+    <w:p/>
+    <w:p>
+      <w:r>
+        <w:t>There is more variability within the successful campaign data, because the standard deviation, variance, range, and interquartile range are all higher than their counterparts within the failed campaign data.</w:t>
+      </w:r>
+      <w:r>
+        <w:t xml:space="preserve"> This makes sense as for a campaign to fail, the percentage funded must be somewhere between 0% and 100%, inclusive. However, a campaign that succeeds is one that is funded at 100% or more</w:t>
+      </w:r>
+      <w:r>
+        <w:t>, and there are many highly funded</w:t>
+      </w:r>
+      <w:r>
+        <w:t>. For example, there are 24 campaigns that were funded at 1000% percent or more within the data</w:t>
+      </w:r>
+      <w:r>
+        <w:t>, with another 66 campaigns funded between 500% and 1000%.</w:t>
       </w:r>
     </w:p>
     <w:sectPr>
@@ -1703,6 +1753,7 @@
   <w:style w:type="character" w:default="1" w:styleId="DefaultParagraphFont">
     <w:name w:val="Default Paragraph Font"/>
     <w:uiPriority w:val="1"/>
+    <w:semiHidden/>
     <w:unhideWhenUsed/>
   </w:style>
   <w:style w:type="table" w:default="1" w:styleId="TableNormal">

</xml_diff>